<commit_message>
added refresh function to editTodo
</commit_message>
<xml_diff>
--- a/Documenation.docx
+++ b/Documenation.docx
@@ -3,7 +3,391 @@
 <w:document xmlns:wpc="http://schemas.microsoft.com/office/word/2010/wordprocessingCanvas" xmlns:cx="http://schemas.microsoft.com/office/drawing/2014/chartex" xmlns:cx1="http://schemas.microsoft.com/office/drawing/2015/9/8/chartex" xmlns:cx2="http://schemas.microsoft.com/office/drawing/2015/10/21/chartex" xmlns:cx3="http://schemas.microsoft.com/office/drawing/2016/5/9/chartex" xmlns:cx4="http://schemas.microsoft.com/office/drawing/2016/5/10/chartex" xmlns:cx5="http://schemas.microsoft.com/office/drawing/2016/5/11/chartex" xmlns:cx6="http://schemas.microsoft.com/office/drawing/2016/5/12/chartex" xmlns:cx7="http://schemas.microsoft.com/office/drawing/2016/5/13/chartex" xmlns:cx8="http://schemas.microsoft.com/office/drawing/2016/5/14/chartex" xmlns:mc="http://schemas.openxmlformats.org/markup-compatibility/2006" xmlns:aink="http://schemas.microsoft.com/office/drawing/2016/ink" xmlns:am3d="http://schemas.microsoft.com/office/drawing/2017/model3d" xmlns:o="urn:schemas-microsoft-com:office:office" xmlns:r="http://schemas.openxmlformats.org/officeDocument/2006/relationships" xmlns:m="http://schemas.openxmlformats.org/officeDocument/2006/math" xmlns:v="urn:schemas-microsoft-com:vml" xmlns:wp14="http://schemas.microsoft.com/office/word/2010/wordprocessingDrawing" xmlns:wp="http://schemas.openxmlformats.org/drawingml/2006/wordprocessingDrawing" xmlns:w10="urn:schemas-microsoft-com:office:word" xmlns:w="http://schemas.openxmlformats.org/wordprocessingml/2006/main" xmlns:w14="http://schemas.microsoft.com/office/word/2010/wordml" xmlns:w15="http://schemas.microsoft.com/office/word/2012/wordml" xmlns:w16cid="http://schemas.microsoft.com/office/word/2016/wordml/cid" xmlns:w16se="http://schemas.microsoft.com/office/word/2015/wordml/symex" xmlns:wpg="http://schemas.microsoft.com/office/word/2010/wordprocessingGroup" xmlns:wpi="http://schemas.microsoft.com/office/word/2010/wordprocessingInk" xmlns:wne="http://schemas.microsoft.com/office/word/2006/wordml" xmlns:wps="http://schemas.microsoft.com/office/word/2010/wordprocessingShape" mc:Ignorable="w14 w15 w16se w16cid wp14">
   <w:body>
     <w:p>
-      <w:r>
+      <w:pPr>
+        <w:jc w:val="center"/>
+        <w:rPr>
+          <w:sz w:val="32"/>
+          <w:szCs w:val="32"/>
+        </w:rPr>
+      </w:pPr>
+      <w:proofErr w:type="spellStart"/>
+      <w:r>
+        <w:rPr>
+          <w:sz w:val="32"/>
+          <w:szCs w:val="32"/>
+        </w:rPr>
+        <w:t>Trym</w:t>
+      </w:r>
+      <w:proofErr w:type="spellEnd"/>
+      <w:r>
+        <w:rPr>
+          <w:sz w:val="32"/>
+          <w:szCs w:val="32"/>
+        </w:rPr>
+        <w:t xml:space="preserve"> </w:t>
+      </w:r>
+      <w:proofErr w:type="spellStart"/>
+      <w:r>
+        <w:rPr>
+          <w:sz w:val="32"/>
+          <w:szCs w:val="32"/>
+        </w:rPr>
+        <w:t>Todo</w:t>
+      </w:r>
+      <w:proofErr w:type="spellEnd"/>
+      <w:r>
+        <w:rPr>
+          <w:sz w:val="32"/>
+          <w:szCs w:val="32"/>
+        </w:rPr>
+        <w:t xml:space="preserve"> App</w:t>
+      </w:r>
+    </w:p>
+    <w:p>
+      <w:pPr>
+        <w:rPr>
+          <w:sz w:val="24"/>
+          <w:szCs w:val="24"/>
+        </w:rPr>
+      </w:pPr>
+      <w:r>
+        <w:rPr>
+          <w:sz w:val="24"/>
+          <w:szCs w:val="24"/>
+        </w:rPr>
+        <w:t>Structure:</w:t>
+      </w:r>
+    </w:p>
+    <w:p>
+      <w:r>
+        <w:tab/>
+        <w:t xml:space="preserve">Basic task tracking application built using a Django backend with a </w:t>
+      </w:r>
+      <w:proofErr w:type="spellStart"/>
+      <w:r>
+        <w:t>ReST</w:t>
+      </w:r>
+      <w:proofErr w:type="spellEnd"/>
+      <w:r>
+        <w:t xml:space="preserve"> framework, a MySQL database hosted in Amazon RDS, and a React frontend. Testing is run through </w:t>
+      </w:r>
+      <w:proofErr w:type="spellStart"/>
+      <w:r>
+        <w:t>pytest</w:t>
+      </w:r>
+      <w:proofErr w:type="spellEnd"/>
+      <w:r>
+        <w:t xml:space="preserve"> for the backend, and a combination of mocha, chai, enzyme, and </w:t>
+      </w:r>
+      <w:proofErr w:type="spellStart"/>
+      <w:r>
+        <w:t>sinon</w:t>
+      </w:r>
+      <w:proofErr w:type="spellEnd"/>
+      <w:r>
+        <w:t xml:space="preserve"> for the React frontend. I also used Postman to test my Django </w:t>
+      </w:r>
+      <w:proofErr w:type="spellStart"/>
+      <w:r>
+        <w:t>api</w:t>
+      </w:r>
+      <w:proofErr w:type="spellEnd"/>
+      <w:r>
+        <w:t xml:space="preserve">, which is available in the </w:t>
+      </w:r>
+      <w:proofErr w:type="spellStart"/>
+      <w:r>
+        <w:t>github</w:t>
+      </w:r>
+      <w:proofErr w:type="spellEnd"/>
+      <w:r>
+        <w:t xml:space="preserve"> through the readme. </w:t>
+      </w:r>
+    </w:p>
+    <w:p/>
+    <w:p>
+      <w:r>
+        <w:t xml:space="preserve">The frontend utilizes prettier, </w:t>
+      </w:r>
+      <w:proofErr w:type="spellStart"/>
+      <w:r>
+        <w:t>eslint</w:t>
+      </w:r>
+      <w:proofErr w:type="spellEnd"/>
+      <w:r>
+        <w:t xml:space="preserve">, and </w:t>
+      </w:r>
+      <w:proofErr w:type="spellStart"/>
+      <w:r>
+        <w:t>reactstrap</w:t>
+      </w:r>
+      <w:proofErr w:type="spellEnd"/>
+      <w:r>
+        <w:t xml:space="preserve"> packages and was built in VS code.</w:t>
+      </w:r>
+    </w:p>
+    <w:p/>
+    <w:p>
+      <w:pPr>
+        <w:rPr>
+          <w:sz w:val="24"/>
+          <w:szCs w:val="24"/>
+        </w:rPr>
+      </w:pPr>
+      <w:r>
+        <w:rPr>
+          <w:sz w:val="24"/>
+          <w:szCs w:val="24"/>
+        </w:rPr>
+        <w:t>Instructions:</w:t>
+      </w:r>
+    </w:p>
+    <w:p>
+      <w:r>
+        <w:t xml:space="preserve">To run the application locally (Windows) open Windows </w:t>
+      </w:r>
+      <w:proofErr w:type="spellStart"/>
+      <w:r>
+        <w:t>Powershell</w:t>
+      </w:r>
+      <w:proofErr w:type="spellEnd"/>
+      <w:r>
+        <w:t xml:space="preserve"> and navigate to the project root. </w:t>
+      </w:r>
+    </w:p>
+    <w:p>
+      <w:pPr>
+        <w:pStyle w:val="ListParagraph"/>
+        <w:numPr>
+          <w:ilvl w:val="0"/>
+          <w:numId w:val="1"/>
+        </w:numPr>
+      </w:pPr>
+      <w:r>
+        <w:t>Create a .env file</w:t>
+      </w:r>
+      <w:r>
+        <w:t xml:space="preserve"> and paste in the contents at the bottom listed under .env file. Place the file in the backend directory, like in the screenshot shown at the bottom.</w:t>
+      </w:r>
+    </w:p>
+    <w:p>
+      <w:pPr>
+        <w:pStyle w:val="ListParagraph"/>
+        <w:numPr>
+          <w:ilvl w:val="0"/>
+          <w:numId w:val="1"/>
+        </w:numPr>
+      </w:pPr>
+      <w:r>
+        <w:t xml:space="preserve">Open a virtual environment using the </w:t>
+      </w:r>
+      <w:proofErr w:type="spellStart"/>
+      <w:r>
+        <w:t>pipenv</w:t>
+      </w:r>
+      <w:proofErr w:type="spellEnd"/>
+      <w:r>
+        <w:t xml:space="preserve"> command: </w:t>
+      </w:r>
+      <w:proofErr w:type="spellStart"/>
+      <w:r>
+        <w:t>pipenv</w:t>
+      </w:r>
+      <w:proofErr w:type="spellEnd"/>
+      <w:r>
+        <w:t xml:space="preserve"> shell</w:t>
+      </w:r>
+    </w:p>
+    <w:p>
+      <w:pPr>
+        <w:pStyle w:val="ListParagraph"/>
+        <w:numPr>
+          <w:ilvl w:val="0"/>
+          <w:numId w:val="1"/>
+        </w:numPr>
+      </w:pPr>
+      <w:r>
+        <w:t xml:space="preserve">Next cd into the backend folder and run the server </w:t>
+      </w:r>
+      <w:proofErr w:type="gramStart"/>
+      <w:r>
+        <w:t>with:</w:t>
+      </w:r>
+      <w:proofErr w:type="gramEnd"/>
+      <w:r>
+        <w:t xml:space="preserve"> python manage.py </w:t>
+      </w:r>
+      <w:proofErr w:type="spellStart"/>
+      <w:r>
+        <w:t>runserver</w:t>
+      </w:r>
+      <w:proofErr w:type="spellEnd"/>
+    </w:p>
+    <w:p>
+      <w:pPr>
+        <w:pStyle w:val="ListParagraph"/>
+        <w:numPr>
+          <w:ilvl w:val="0"/>
+          <w:numId w:val="1"/>
+        </w:numPr>
+      </w:pPr>
+      <w:r>
+        <w:t xml:space="preserve">Using a new terminal (I use git bash) navigate to the client folder inside the client folder and start the frontend using: </w:t>
+      </w:r>
+      <w:proofErr w:type="spellStart"/>
+      <w:r>
+        <w:t>npm</w:t>
+      </w:r>
+      <w:proofErr w:type="spellEnd"/>
+      <w:r>
+        <w:t xml:space="preserve"> start</w:t>
+      </w:r>
+    </w:p>
+    <w:p>
+      <w:pPr>
+        <w:pStyle w:val="ListParagraph"/>
+        <w:numPr>
+          <w:ilvl w:val="0"/>
+          <w:numId w:val="1"/>
+        </w:numPr>
+      </w:pPr>
+      <w:r>
+        <w:t>Testing can be run using the command: “</w:t>
+      </w:r>
+      <w:proofErr w:type="spellStart"/>
+      <w:r>
+        <w:t>pytest</w:t>
+      </w:r>
+      <w:proofErr w:type="spellEnd"/>
+      <w:r>
+        <w:t xml:space="preserve">” in the root directory in a </w:t>
+      </w:r>
+      <w:proofErr w:type="spellStart"/>
+      <w:r>
+        <w:t>powershell</w:t>
+      </w:r>
+      <w:proofErr w:type="spellEnd"/>
+      <w:r>
+        <w:t xml:space="preserve"> terminal.</w:t>
+      </w:r>
+    </w:p>
+    <w:p>
+      <w:pPr>
+        <w:pStyle w:val="ListParagraph"/>
+        <w:numPr>
+          <w:ilvl w:val="0"/>
+          <w:numId w:val="1"/>
+        </w:numPr>
+      </w:pPr>
+      <w:r>
+        <w:t xml:space="preserve">To test the react frontend navigate to the client folder and run command: </w:t>
+      </w:r>
+      <w:proofErr w:type="spellStart"/>
+      <w:r>
+        <w:t>npm</w:t>
+      </w:r>
+      <w:proofErr w:type="spellEnd"/>
+      <w:r>
+        <w:t xml:space="preserve"> </w:t>
+      </w:r>
+      <w:r>
+        <w:t>test</w:t>
+      </w:r>
+    </w:p>
+    <w:p>
+      <w:pPr>
+        <w:pStyle w:val="ListParagraph"/>
+        <w:numPr>
+          <w:ilvl w:val="0"/>
+          <w:numId w:val="1"/>
+        </w:numPr>
+      </w:pPr>
+      <w:r>
+        <w:t xml:space="preserve">To run the postman test, install postman, and then click the link in the </w:t>
+      </w:r>
+      <w:proofErr w:type="spellStart"/>
+      <w:r>
+        <w:t>github</w:t>
+      </w:r>
+      <w:proofErr w:type="spellEnd"/>
+      <w:r>
+        <w:t xml:space="preserve"> readme. It will show tests for all CRUD endpoints and pass/fail tests for each.</w:t>
+      </w:r>
+    </w:p>
+    <w:p>
+      <w:pPr>
+        <w:pStyle w:val="ListParagraph"/>
+        <w:numPr>
+          <w:ilvl w:val="0"/>
+          <w:numId w:val="1"/>
+        </w:numPr>
+      </w:pPr>
+      <w:r>
+        <w:t xml:space="preserve">The Django backend is written using Django admin, so the API can be interacted with </w:t>
+      </w:r>
+      <w:r>
+        <w:t xml:space="preserve">through that framework. With the server running navigate to: </w:t>
+      </w:r>
+      <w:hyperlink r:id="rId5" w:history="1">
+        <w:r>
+          <w:rPr>
+            <w:rStyle w:val="Hyperlink"/>
+          </w:rPr>
+          <w:t>http://localhost:8000/admin</w:t>
+        </w:r>
+      </w:hyperlink>
+      <w:r>
+        <w:t xml:space="preserve"> and sign in with the credential at the bottom of this page.</w:t>
+      </w:r>
+    </w:p>
+    <w:p>
+      <w:pPr>
+        <w:pStyle w:val="ListParagraph"/>
+        <w:numPr>
+          <w:ilvl w:val="0"/>
+          <w:numId w:val="1"/>
+        </w:numPr>
+      </w:pPr>
+      <w:r>
+        <w:t xml:space="preserve">Backend documentation can be found at: </w:t>
+      </w:r>
+      <w:hyperlink r:id="rId6" w:history="1">
+        <w:r>
+          <w:rPr>
+            <w:rStyle w:val="Hyperlink"/>
+          </w:rPr>
+          <w:t>http://localhost:8000/admin</w:t>
+        </w:r>
+      </w:hyperlink>
+      <w:r>
+        <w:t>/docs</w:t>
+      </w:r>
+    </w:p>
+    <w:p/>
+    <w:p>
+      <w:pPr>
+        <w:rPr>
+          <w:b/>
+        </w:rPr>
+      </w:pPr>
+    </w:p>
+    <w:p>
+      <w:pPr>
+        <w:rPr>
+          <w:b/>
+        </w:rPr>
+      </w:pPr>
+    </w:p>
+    <w:p>
+      <w:pPr>
+        <w:rPr>
+          <w:b/>
+        </w:rPr>
+      </w:pPr>
+      <w:r>
+        <w:rPr>
+          <w:b/>
+        </w:rPr>
         <w:t>Django admin credentials</w:t>
       </w:r>
     </w:p>
@@ -13,7 +397,13 @@
       </w:r>
     </w:p>
     <w:p>
-      <w:hyperlink r:id="rId4" w:history="1">
+      <w:pPr>
+        <w:rPr>
+          <w:sz w:val="32"/>
+          <w:szCs w:val="32"/>
+        </w:rPr>
+      </w:pPr>
+      <w:hyperlink r:id="rId7" w:history="1">
         <w:r>
           <w:rPr>
             <w:rStyle w:val="Hyperlink"/>
@@ -28,30 +418,94 @@
       </w:r>
     </w:p>
     <w:p/>
-    <w:p>
-      <w:r>
-        <w:t>React Front end bonuses:</w:t>
-      </w:r>
-    </w:p>
-    <w:p>
-      <w:r>
-        <w:t>Prettier</w:t>
-      </w:r>
-    </w:p>
-    <w:p>
-      <w:proofErr w:type="spellStart"/>
-      <w:r>
-        <w:t>Eslint</w:t>
-      </w:r>
-      <w:proofErr w:type="spellEnd"/>
-    </w:p>
-    <w:p>
-      <w:r>
-        <w:t>reactstrap</w:t>
-      </w:r>
+    <w:p/>
+    <w:p>
+      <w:r>
+        <w:lastRenderedPageBreak/>
+        <w:t>Contents of .env file:</w:t>
+      </w:r>
+    </w:p>
+    <w:p>
+      <w:r>
+        <w:t>USER=user</w:t>
+      </w:r>
+    </w:p>
+    <w:p>
+      <w:r>
+        <w:t>PASSWORD=MeGGHH8X48PcQXL</w:t>
+      </w:r>
+    </w:p>
+    <w:p>
+      <w:r>
+        <w:t>HOST=tododb.cog9jhfqmf6z.us-east-1.rds.amazonaws.com</w:t>
+      </w:r>
+    </w:p>
+    <w:p>
+      <w:r>
+        <w:t>SECRET_KEY=5of^5ign%&amp;(</w:t>
+      </w:r>
+      <w:proofErr w:type="gramStart"/>
+      <w:r>
+        <w:t>+!$</w:t>
+      </w:r>
+      <w:proofErr w:type="gramEnd"/>
+      <w:r>
+        <w:t>ddkw%l^d80i6s(3s5d3lxrmvx7)20%afn#7%</w:t>
+      </w:r>
+    </w:p>
+    <w:p/>
+    <w:p>
       <w:bookmarkStart w:id="0" w:name="_GoBack"/>
+      <w:r>
+        <w:rPr>
+          <w:noProof/>
+        </w:rPr>
+        <w:drawing>
+          <wp:inline distT="0" distB="0" distL="0" distR="0" wp14:anchorId="663D07E5" wp14:editId="68F284F0">
+            <wp:extent cx="2545080" cy="3436620"/>
+            <wp:effectExtent l="0" t="0" r="7620" b="0"/>
+            <wp:docPr id="1" name="Picture 1" descr="A screenshot of text&#10;&#10;Description automatically generated"/>
+            <wp:cNvGraphicFramePr>
+              <a:graphicFrameLocks xmlns:a="http://schemas.openxmlformats.org/drawingml/2006/main" noChangeAspect="1"/>
+            </wp:cNvGraphicFramePr>
+            <a:graphic xmlns:a="http://schemas.openxmlformats.org/drawingml/2006/main">
+              <a:graphicData uri="http://schemas.openxmlformats.org/drawingml/2006/picture">
+                <pic:pic xmlns:pic="http://schemas.openxmlformats.org/drawingml/2006/picture">
+                  <pic:nvPicPr>
+                    <pic:cNvPr id="1" name="drct.JPG"/>
+                    <pic:cNvPicPr/>
+                  </pic:nvPicPr>
+                  <pic:blipFill>
+                    <a:blip r:embed="rId8">
+                      <a:extLst>
+                        <a:ext uri="{28A0092B-C50C-407E-A947-70E740481C1C}">
+                          <a14:useLocalDpi xmlns:a14="http://schemas.microsoft.com/office/drawing/2010/main" val="0"/>
+                        </a:ext>
+                      </a:extLst>
+                    </a:blip>
+                    <a:stretch>
+                      <a:fillRect/>
+                    </a:stretch>
+                  </pic:blipFill>
+                  <pic:spPr>
+                    <a:xfrm>
+                      <a:off x="0" y="0"/>
+                      <a:ext cx="2545080" cy="3436620"/>
+                    </a:xfrm>
+                    <a:prstGeom prst="rect">
+                      <a:avLst/>
+                    </a:prstGeom>
+                  </pic:spPr>
+                </pic:pic>
+              </a:graphicData>
+            </a:graphic>
+          </wp:inline>
+        </w:drawing>
+      </w:r>
       <w:bookmarkEnd w:id="0"/>
     </w:p>
+    <w:p/>
+    <w:p/>
     <w:sectPr>
       <w:pgSz w:w="12240" w:h="15840"/>
       <w:pgMar w:top="1440" w:right="1440" w:bottom="1440" w:left="1440" w:header="720" w:footer="720" w:gutter="0"/>
@@ -60,6 +514,103 @@
     </w:sectPr>
   </w:body>
 </w:document>
+</file>
+
+<file path=word/numbering.xml><?xml version="1.0" encoding="utf-8"?>
+<w:numbering xmlns:wpc="http://schemas.microsoft.com/office/word/2010/wordprocessingCanvas" xmlns:cx="http://schemas.microsoft.com/office/drawing/2014/chartex" xmlns:cx1="http://schemas.microsoft.com/office/drawing/2015/9/8/chartex" xmlns:cx2="http://schemas.microsoft.com/office/drawing/2015/10/21/chartex" xmlns:cx3="http://schemas.microsoft.com/office/drawing/2016/5/9/chartex" xmlns:cx4="http://schemas.microsoft.com/office/drawing/2016/5/10/chartex" xmlns:cx5="http://schemas.microsoft.com/office/drawing/2016/5/11/chartex" xmlns:cx6="http://schemas.microsoft.com/office/drawing/2016/5/12/chartex" xmlns:cx7="http://schemas.microsoft.com/office/drawing/2016/5/13/chartex" xmlns:cx8="http://schemas.microsoft.com/office/drawing/2016/5/14/chartex" xmlns:mc="http://schemas.openxmlformats.org/markup-compatibility/2006" xmlns:aink="http://schemas.microsoft.com/office/drawing/2016/ink" xmlns:am3d="http://schemas.microsoft.com/office/drawing/2017/model3d" xmlns:o="urn:schemas-microsoft-com:office:office" xmlns:r="http://schemas.openxmlformats.org/officeDocument/2006/relationships" xmlns:m="http://schemas.openxmlformats.org/officeDocument/2006/math" xmlns:v="urn:schemas-microsoft-com:vml" xmlns:wp14="http://schemas.microsoft.com/office/word/2010/wordprocessingDrawing" xmlns:wp="http://schemas.openxmlformats.org/drawingml/2006/wordprocessingDrawing" xmlns:w10="urn:schemas-microsoft-com:office:word" xmlns:w="http://schemas.openxmlformats.org/wordprocessingml/2006/main" xmlns:w14="http://schemas.microsoft.com/office/word/2010/wordml" xmlns:w15="http://schemas.microsoft.com/office/word/2012/wordml" xmlns:w16cid="http://schemas.microsoft.com/office/word/2016/wordml/cid" xmlns:w16se="http://schemas.microsoft.com/office/word/2015/wordml/symex" xmlns:wpg="http://schemas.microsoft.com/office/word/2010/wordprocessingGroup" xmlns:wpi="http://schemas.microsoft.com/office/word/2010/wordprocessingInk" xmlns:wne="http://schemas.microsoft.com/office/word/2006/wordml" xmlns:wps="http://schemas.microsoft.com/office/word/2010/wordprocessingShape" mc:Ignorable="w14 w15 w16se w16cid wp14">
+  <w:abstractNum w:abstractNumId="0" w15:restartNumberingAfterBreak="0">
+    <w:nsid w:val="40001329"/>
+    <w:multiLevelType w:val="hybridMultilevel"/>
+    <w:tmpl w:val="2326DED2"/>
+    <w:lvl w:ilvl="0" w:tplc="0409000F">
+      <w:start w:val="1"/>
+      <w:numFmt w:val="decimal"/>
+      <w:lvlText w:val="%1."/>
+      <w:lvlJc w:val="left"/>
+      <w:pPr>
+        <w:ind w:left="720" w:hanging="360"/>
+      </w:pPr>
+      <w:rPr>
+        <w:rFonts w:hint="default"/>
+      </w:rPr>
+    </w:lvl>
+    <w:lvl w:ilvl="1" w:tplc="04090019" w:tentative="1">
+      <w:start w:val="1"/>
+      <w:numFmt w:val="lowerLetter"/>
+      <w:lvlText w:val="%2."/>
+      <w:lvlJc w:val="left"/>
+      <w:pPr>
+        <w:ind w:left="1440" w:hanging="360"/>
+      </w:pPr>
+    </w:lvl>
+    <w:lvl w:ilvl="2" w:tplc="0409001B" w:tentative="1">
+      <w:start w:val="1"/>
+      <w:numFmt w:val="lowerRoman"/>
+      <w:lvlText w:val="%3."/>
+      <w:lvlJc w:val="right"/>
+      <w:pPr>
+        <w:ind w:left="2160" w:hanging="180"/>
+      </w:pPr>
+    </w:lvl>
+    <w:lvl w:ilvl="3" w:tplc="0409000F" w:tentative="1">
+      <w:start w:val="1"/>
+      <w:numFmt w:val="decimal"/>
+      <w:lvlText w:val="%4."/>
+      <w:lvlJc w:val="left"/>
+      <w:pPr>
+        <w:ind w:left="2880" w:hanging="360"/>
+      </w:pPr>
+    </w:lvl>
+    <w:lvl w:ilvl="4" w:tplc="04090019" w:tentative="1">
+      <w:start w:val="1"/>
+      <w:numFmt w:val="lowerLetter"/>
+      <w:lvlText w:val="%5."/>
+      <w:lvlJc w:val="left"/>
+      <w:pPr>
+        <w:ind w:left="3600" w:hanging="360"/>
+      </w:pPr>
+    </w:lvl>
+    <w:lvl w:ilvl="5" w:tplc="0409001B" w:tentative="1">
+      <w:start w:val="1"/>
+      <w:numFmt w:val="lowerRoman"/>
+      <w:lvlText w:val="%6."/>
+      <w:lvlJc w:val="right"/>
+      <w:pPr>
+        <w:ind w:left="4320" w:hanging="180"/>
+      </w:pPr>
+    </w:lvl>
+    <w:lvl w:ilvl="6" w:tplc="0409000F" w:tentative="1">
+      <w:start w:val="1"/>
+      <w:numFmt w:val="decimal"/>
+      <w:lvlText w:val="%7."/>
+      <w:lvlJc w:val="left"/>
+      <w:pPr>
+        <w:ind w:left="5040" w:hanging="360"/>
+      </w:pPr>
+    </w:lvl>
+    <w:lvl w:ilvl="7" w:tplc="04090019" w:tentative="1">
+      <w:start w:val="1"/>
+      <w:numFmt w:val="lowerLetter"/>
+      <w:lvlText w:val="%8."/>
+      <w:lvlJc w:val="left"/>
+      <w:pPr>
+        <w:ind w:left="5760" w:hanging="360"/>
+      </w:pPr>
+    </w:lvl>
+    <w:lvl w:ilvl="8" w:tplc="0409001B" w:tentative="1">
+      <w:start w:val="1"/>
+      <w:numFmt w:val="lowerRoman"/>
+      <w:lvlText w:val="%9."/>
+      <w:lvlJc w:val="right"/>
+      <w:pPr>
+        <w:ind w:left="6480" w:hanging="180"/>
+      </w:pPr>
+    </w:lvl>
+  </w:abstractNum>
+  <w:num w:numId="1">
+    <w:abstractNumId w:val="0"/>
+  </w:num>
+</w:numbering>
 </file>
 
 <file path=word/styles.xml><?xml version="1.0" encoding="utf-8"?>
@@ -79,7 +630,7 @@
       </w:pPr>
     </w:pPrDefault>
   </w:docDefaults>
-  <w:latentStyles w:defLockedState="0" w:defUIPriority="99" w:defSemiHidden="0" w:defUnhideWhenUsed="0" w:defQFormat="0" w:count="375">
+  <w:latentStyles w:defLockedState="0" w:defUIPriority="99" w:defSemiHidden="0" w:defUnhideWhenUsed="0" w:defQFormat="0" w:count="376">
     <w:lsdException w:name="Normal" w:uiPriority="0" w:qFormat="1"/>
     <w:lsdException w:name="heading 1" w:uiPriority="9" w:qFormat="1"/>
     <w:lsdException w:name="heading 2" w:semiHidden="1" w:uiPriority="9" w:unhideWhenUsed="1" w:qFormat="1"/>
@@ -455,6 +1006,7 @@
     <w:lsdException w:name="Smart Hyperlink" w:semiHidden="1" w:unhideWhenUsed="1"/>
     <w:lsdException w:name="Hashtag" w:semiHidden="1" w:unhideWhenUsed="1"/>
     <w:lsdException w:name="Unresolved Mention" w:semiHidden="1" w:unhideWhenUsed="1"/>
+    <w:lsdException w:name="Smart Link" w:semiHidden="1" w:unhideWhenUsed="1"/>
   </w:latentStyles>
   <w:style w:type="paragraph" w:default="1" w:styleId="Normal">
     <w:name w:val="Normal"/>
@@ -508,6 +1060,47 @@
     <w:rPr>
       <w:color w:val="605E5C"/>
       <w:shd w:val="clear" w:color="auto" w:fill="E1DFDD"/>
+    </w:rPr>
+  </w:style>
+  <w:style w:type="paragraph" w:styleId="ListParagraph">
+    <w:name w:val="List Paragraph"/>
+    <w:basedOn w:val="Normal"/>
+    <w:uiPriority w:val="34"/>
+    <w:qFormat/>
+    <w:rsid w:val="00BC6432"/>
+    <w:pPr>
+      <w:ind w:left="720"/>
+      <w:contextualSpacing/>
+    </w:pPr>
+  </w:style>
+  <w:style w:type="paragraph" w:styleId="BalloonText">
+    <w:name w:val="Balloon Text"/>
+    <w:basedOn w:val="Normal"/>
+    <w:link w:val="BalloonTextChar"/>
+    <w:uiPriority w:val="99"/>
+    <w:semiHidden/>
+    <w:unhideWhenUsed/>
+    <w:rsid w:val="00132797"/>
+    <w:pPr>
+      <w:spacing w:after="0" w:line="240" w:lineRule="auto"/>
+    </w:pPr>
+    <w:rPr>
+      <w:rFonts w:ascii="Segoe UI" w:hAnsi="Segoe UI" w:cs="Segoe UI"/>
+      <w:sz w:val="18"/>
+      <w:szCs w:val="18"/>
+    </w:rPr>
+  </w:style>
+  <w:style w:type="character" w:customStyle="1" w:styleId="BalloonTextChar">
+    <w:name w:val="Balloon Text Char"/>
+    <w:basedOn w:val="DefaultParagraphFont"/>
+    <w:link w:val="BalloonText"/>
+    <w:uiPriority w:val="99"/>
+    <w:semiHidden/>
+    <w:rsid w:val="00132797"/>
+    <w:rPr>
+      <w:rFonts w:ascii="Segoe UI" w:hAnsi="Segoe UI" w:cs="Segoe UI"/>
+      <w:sz w:val="18"/>
+      <w:szCs w:val="18"/>
     </w:rPr>
   </w:style>
 </w:styles>

</xml_diff>